<commit_message>
Se crea contenido para paginas estaticas About y Contact. Se modifica precarga de datos para que cargue credenciales. Se precarga un usuario y 4 turnos para comenzar el trabajo en vista Mis Turnos
</commit_message>
<xml_diff>
--- a/Stories - DB diagram/User-stories.docx
+++ b/Stories - DB diagram/User-stories.docx
@@ -8,34 +8,14 @@
         <w:rPr>
           <w:sz w:val="28"/>
           <w:szCs w:val="28"/>
-          <w:lang w:val="en-US"/>
         </w:rPr>
       </w:pPr>
       <w:r>
         <w:rPr>
           <w:sz w:val="28"/>
           <w:szCs w:val="28"/>
-          <w:lang w:val="en-US"/>
         </w:rPr>
         <w:t>PROYECTO INTEGRADOR MÓDULO 3</w:t>
-      </w:r>
-    </w:p>
-    <w:p>
-      <w:pPr>
-        <w:jc w:val="center"/>
-        <w:rPr>
-          <w:sz w:val="28"/>
-          <w:szCs w:val="28"/>
-          <w:lang w:val="en-US"/>
-        </w:rPr>
-      </w:pPr>
-      <w:r>
-        <w:rPr>
-          <w:sz w:val="28"/>
-          <w:szCs w:val="28"/>
-          <w:lang w:val="en-US"/>
-        </w:rPr>
-        <w:t>ALVARO PAGGI</w:t>
       </w:r>
     </w:p>
     <w:p>
@@ -51,7 +31,7 @@
           <w:sz w:val="28"/>
           <w:szCs w:val="28"/>
         </w:rPr>
-        <w:t>HISTORIAS DE USUARIOS - AMAZING AMAZONAS TOURS</w:t>
+        <w:t>ALVARO PAGGI</w:t>
       </w:r>
     </w:p>
     <w:p>
@@ -62,6 +42,22 @@
           <w:szCs w:val="28"/>
         </w:rPr>
       </w:pPr>
+      <w:r>
+        <w:rPr>
+          <w:sz w:val="28"/>
+          <w:szCs w:val="28"/>
+        </w:rPr>
+        <w:t>HISTORIAS DE USUARIOS - AMAZING AMAZONAS TOURS</w:t>
+      </w:r>
+    </w:p>
+    <w:p>
+      <w:pPr>
+        <w:jc w:val="center"/>
+        <w:rPr>
+          <w:sz w:val="28"/>
+          <w:szCs w:val="28"/>
+        </w:rPr>
+      </w:pPr>
     </w:p>
     <w:p>
       <w:pPr>
@@ -193,6 +189,21 @@
       </w:pPr>
       <w:r>
         <w:t>Si el usuario no ha agendado actividades, esta lista estará vacía.</w:t>
+      </w:r>
+    </w:p>
+    <w:p>
+      <w:pPr>
+        <w:pStyle w:val="Prrafodelista"/>
+        <w:numPr>
+          <w:ilvl w:val="0"/>
+          <w:numId w:val="4"/>
+        </w:numPr>
+      </w:pPr>
+      <w:r>
+        <w:t>Filtros</w:t>
+      </w:r>
+      <w:r>
+        <w:tab/>
       </w:r>
     </w:p>
     <w:p>

</xml_diff>